<commit_message>
finished 1/2 points, started second point, added 2 references, downloaded sauce
</commit_message>
<xml_diff>
--- a/lit-review/lit-review.docx
+++ b/lit-review/lit-review.docx
@@ -25,7 +25,7 @@
       <w:r>
         <w:t xml:space="preserve">Email: </w:t>
       </w:r>
-      <w:hyperlink r:id="rId4" w:history="1">
+      <w:hyperlink r:id="rId5" w:history="1">
         <w:r>
           <w:rPr>
             <w:rStyle w:val="Hyperlink"/>
@@ -64,12 +64,360 @@
       </w:pPr>
       <w:r>
         <w:lastRenderedPageBreak/>
+        <w:t>Literature Review</w:t>
+      </w:r>
+    </w:p>
+    <w:p/>
+    <w:p>
+      <w:pPr>
+        <w:pStyle w:val="Heading2"/>
+      </w:pPr>
+      <w:r>
         <w:t>Introduction</w:t>
       </w:r>
     </w:p>
     <w:p>
+      <w:pPr>
+        <w:ind w:firstLine="720"/>
+      </w:pPr>
+      <w:r>
+        <w:t xml:space="preserve">In </w:t>
+      </w:r>
+      <w:r>
+        <w:t>this literature review</w:t>
+      </w:r>
+      <w:r>
+        <w:t xml:space="preserve"> we will be analyzing the artic</w:t>
+      </w:r>
+      <w:r>
+        <w:t>le put forward by Stefan Hosein. T</w:t>
+      </w:r>
+      <w:r>
+        <w:t xml:space="preserve">his </w:t>
+      </w:r>
+      <w:r>
+        <w:t>literature review</w:t>
+      </w:r>
+      <w:r>
+        <w:t xml:space="preserve"> discusses:</w:t>
+      </w:r>
+      <w:r>
+        <w:t xml:space="preserve"> factors for STLF</w:t>
+      </w:r>
+      <w:r>
+        <w:t xml:space="preserve"> and STFL</w:t>
+      </w:r>
+      <w:r>
+        <w:t xml:space="preserve"> methods</w:t>
+      </w:r>
+      <w:r>
+        <w:t>.</w:t>
+      </w:r>
+      <w:r>
+        <w:t xml:space="preserve"> </w:t>
+      </w:r>
+      <w:r>
+        <w:t xml:space="preserve">A </w:t>
+      </w:r>
+      <w:r>
+        <w:t xml:space="preserve">series of articles will be used to </w:t>
+      </w:r>
+      <w:r>
+        <w:t>evaluate the integrity</w:t>
+      </w:r>
+      <w:r>
+        <w:t xml:space="preserve"> of Stefan Hosein’s article.</w:t>
+      </w:r>
+      <w:r>
+        <w:tab/>
+      </w:r>
+    </w:p>
+    <w:p>
+      <w:r>
+        <w:t xml:space="preserve"> </w:t>
+      </w:r>
+    </w:p>
+    <w:p>
+      <w:pPr>
+        <w:pStyle w:val="Heading2"/>
+      </w:pPr>
+      <w:r>
+        <w:t xml:space="preserve">Factors for </w:t>
+      </w:r>
+      <w:r>
+        <w:t>Short-T</w:t>
+      </w:r>
+      <w:r>
+        <w:t>erm Load Forecasting</w:t>
+      </w:r>
+    </w:p>
+    <w:p>
+      <w:pPr>
+        <w:ind w:firstLine="720"/>
+      </w:pPr>
+      <w:r>
+        <w:t xml:space="preserve">In 2005, author Eugene Feinberg and </w:t>
+      </w:r>
+      <w:r>
+        <w:t>Genethliou</w:t>
+      </w:r>
+      <w:r>
+        <w:t xml:space="preserve"> Dora wrote a chapter entitled “Load Forecasting” in the book “</w:t>
+      </w:r>
+      <w:r>
+        <w:rPr>
+          <w:i/>
+          <w:iCs/>
+        </w:rPr>
+        <w:t>Applied mathematics for restructured electric power systems</w:t>
+      </w:r>
+      <w:r>
+        <w:rPr>
+          <w:i/>
+          <w:iCs/>
+        </w:rPr>
+        <w:t>”</w:t>
+      </w:r>
+      <w:r>
+        <w:rPr>
+          <w:iCs/>
+        </w:rPr>
+        <w:t>. The chapter was aimed at the importance of load forecasting in the electric industry and its applications towards energy purchasing and infrastructure development, among other things.</w:t>
+      </w:r>
+      <w:r>
+        <w:t xml:space="preserve"> </w:t>
+      </w:r>
+    </w:p>
+    <w:p>
+      <w:pPr>
+        <w:ind w:firstLine="720"/>
+      </w:pPr>
+      <w:r>
+        <w:t xml:space="preserve">Feinberg and </w:t>
+      </w:r>
+      <w:r>
+        <w:t>Genethliou</w:t>
+      </w:r>
+      <w:r>
+        <w:t xml:space="preserve"> </w:t>
+      </w:r>
+      <w:r>
+        <w:t>outlines several factors that need to be considered for short-term load forecasting. Some of t</w:t>
+      </w:r>
+      <w:r>
+        <w:t>he factors</w:t>
+      </w:r>
+      <w:r>
+        <w:t xml:space="preserve"> they</w:t>
+      </w:r>
+      <w:r>
+        <w:t xml:space="preserve"> mentioned were: time, weather and customer class</w:t>
+      </w:r>
+      <w:r>
+        <w:t>.</w:t>
+      </w:r>
+      <w:r>
+        <w:t xml:space="preserve"> They described time factors to include: time of year, day of the week, hour of the day</w:t>
+      </w:r>
+      <w:r>
+        <w:t>, differences in weekends and weekdays</w:t>
+      </w:r>
+      <w:r>
+        <w:t>.</w:t>
+      </w:r>
+      <w:r>
+        <w:t xml:space="preserve"> They also described weather conditions to be the most influential towards the energy load and include factors like: temperature and humidity.</w:t>
+      </w:r>
+      <w:r>
+        <w:t xml:space="preserve"> </w:t>
+      </w:r>
+      <w:r>
+        <w:t>Stefan Hosein (2017) in his article, “Load Forecasting using Deep Neural Networks”</w:t>
+      </w:r>
+      <w:r>
+        <w:t>,</w:t>
+      </w:r>
+      <w:r>
+        <w:t xml:space="preserve"> claims the dataset uses: hourly samples, electrical load readings per time interval, average per 24 hours, average per week, day of the week, hour of the day, if it is a weekend, if it is a holiday, temperature and humidity.</w:t>
+      </w:r>
+      <w:r>
+        <w:t xml:space="preserve"> </w:t>
+      </w:r>
+      <w:r>
+        <w:t xml:space="preserve">In comparing these practices by </w:t>
+      </w:r>
+      <w:r>
+        <w:t xml:space="preserve">Feinberg and </w:t>
+      </w:r>
+      <w:r>
+        <w:t>Genethliou</w:t>
+      </w:r>
+      <w:r>
+        <w:t xml:space="preserve"> to Stefan Hosein, it was observed that </w:t>
+      </w:r>
+      <w:r>
+        <w:t xml:space="preserve">Stefan Hosein chose the ideal features </w:t>
+      </w:r>
+      <w:r>
+        <w:t>for his dataset</w:t>
+      </w:r>
+      <w:r>
+        <w:t xml:space="preserve"> and stayed true to the specifications for STLF</w:t>
+      </w:r>
+      <w:r>
+        <w:t>.</w:t>
+      </w:r>
+    </w:p>
+    <w:p/>
+    <w:p>
+      <w:pPr>
+        <w:pStyle w:val="Heading2"/>
+      </w:pPr>
+      <w:r>
+        <w:t xml:space="preserve">Parametric and Non-Parametric Short-Term Load </w:t>
+      </w:r>
+      <w:r>
+        <w:t>Forecasting Methods</w:t>
+      </w:r>
+    </w:p>
+    <w:p/>
+    <w:p>
+      <w:r>
+        <w:tab/>
+      </w:r>
+      <w:r>
+        <w:t xml:space="preserve">&lt;ref 2&gt; spoke about short-term load forecasting methods and </w:t>
+      </w:r>
+      <w:r>
+        <w:t>broadly described them as parametric and non-parametric.</w:t>
+      </w:r>
+      <w:r>
+        <w:t xml:space="preserve"> They</w:t>
+      </w:r>
+      <w:r>
+        <w:t xml:space="preserve"> said parametric methods are: regression and time series, and non-parametric methods are: </w:t>
+      </w:r>
+      <w:r>
+        <w:t>artificial intelligence models like ANN, Fuzzy logic and expert systems. &lt;sir&gt; made use of both types of forecasting methods in his paper, however, imo, instead of using a weighted moving average model, he could/should have used a box-jenkins ARIMA model instead</w:t>
+      </w:r>
+      <w:r>
+        <w:t>, or alongside the other parametric methods</w:t>
+      </w:r>
+      <w:r>
+        <w:t>.</w:t>
+      </w:r>
+      <w:r>
+        <w:t xml:space="preserve"> I say this because ARIMA</w:t>
+      </w:r>
+      <w:r>
+        <w:t xml:space="preserve"> </w:t>
+      </w:r>
+      <w:r>
+        <w:t>is more accurate and relevant for the features chosen when compared to WMA. The drawback of this is the computation time</w:t>
+      </w:r>
+      <w:r>
+        <w:t xml:space="preserve"> (as stated by &lt;ref2&gt;)</w:t>
+      </w:r>
+      <w:r>
+        <w:t>, but &lt;sir&gt; already claimed that he accounted for this when using the DNN (non-parametric) model. This makes his paper seem biased towards the non-parametric methods since he does not give the parametric methods a proper “fighting chance”.</w:t>
+      </w:r>
+    </w:p>
+    <w:p/>
+    <w:p/>
+    <w:p>
+      <w:pPr>
+        <w:pStyle w:val="Heading2"/>
+      </w:pPr>
+      <w:r>
+        <w:lastRenderedPageBreak/>
+        <w:t>Conclusion</w:t>
+      </w:r>
+    </w:p>
+    <w:p/>
+    <w:p>
+      <w:pPr>
+        <w:pStyle w:val="Heading2"/>
+      </w:pPr>
+      <w:r>
+        <w:t>Word Counts</w:t>
+      </w:r>
+    </w:p>
+    <w:p>
+      <w:r>
+        <w:t xml:space="preserve">Introduction </w:t>
+      </w:r>
+      <w:r>
+        <w:t>–</w:t>
+      </w:r>
+      <w:r>
+        <w:t xml:space="preserve"> </w:t>
+      </w:r>
+      <w:r>
+        <w:t>40</w:t>
+      </w:r>
+    </w:p>
+    <w:p>
+      <w:r>
+        <w:t xml:space="preserve">Factors for Short-Term Load Forecasting </w:t>
+      </w:r>
+      <w:r>
+        <w:t>–</w:t>
+      </w:r>
+      <w:r>
+        <w:t xml:space="preserve"> 204</w:t>
+      </w:r>
+    </w:p>
+    <w:p>
+      <w:r>
+        <w:t>Parametric and Non-Parametric Short-Term Load Forecasting Methods</w:t>
+      </w:r>
+      <w:r>
+        <w:t xml:space="preserve"> - 143</w:t>
+      </w:r>
       <w:bookmarkStart w:id="0" w:name="_GoBack"/>
       <w:bookmarkEnd w:id="0"/>
+    </w:p>
+    <w:p>
+      <w:pPr>
+        <w:pStyle w:val="Heading1"/>
+      </w:pPr>
+      <w:r>
+        <w:t>References</w:t>
+      </w:r>
+    </w:p>
+    <w:p>
+      <w:pPr>
+        <w:pStyle w:val="ListParagraph"/>
+        <w:numPr>
+          <w:ilvl w:val="0"/>
+          <w:numId w:val="1"/>
+        </w:numPr>
+      </w:pPr>
+      <w:r>
+        <w:t>Feinberg, Eugene A., and Dora Genethliou. "Load forecasting." In </w:t>
+      </w:r>
+      <w:r>
+        <w:rPr>
+          <w:i/>
+          <w:iCs/>
+        </w:rPr>
+        <w:t>Applied mathematics for restructured electric power systems</w:t>
+      </w:r>
+      <w:r>
+        <w:t>, pp. 269-285. Springer, Boston, MA, 2005.</w:t>
+      </w:r>
+    </w:p>
+    <w:p>
+      <w:pPr>
+        <w:pStyle w:val="ListParagraph"/>
+        <w:numPr>
+          <w:ilvl w:val="0"/>
+          <w:numId w:val="1"/>
+        </w:numPr>
+      </w:pPr>
+      <w:r>
+        <w:t>Gs, Anitha &amp; Shiruru, Kuldeep. (2016). SHORT TERM LOAD FORECASTING METHODS, A COMPARATIVE STUDY. International Journal of Advance Research and Innovative Ideas in Education. 1. 31-37.</w:t>
+      </w:r>
     </w:p>
     <w:sectPr>
       <w:pgSz w:w="12240" w:h="15840"/>
@@ -79,6 +427,103 @@
     </w:sectPr>
   </w:body>
 </w:document>
+</file>
+
+<file path=word/numbering.xml><?xml version="1.0" encoding="utf-8"?>
+<w:numbering xmlns:wpc="http://schemas.microsoft.com/office/word/2010/wordprocessingCanvas" xmlns:cx="http://schemas.microsoft.com/office/drawing/2014/chartex" xmlns:cx1="http://schemas.microsoft.com/office/drawing/2015/9/8/chartex" xmlns:mc="http://schemas.openxmlformats.org/markup-compatibility/2006" xmlns:o="urn:schemas-microsoft-com:office:office" xmlns:r="http://schemas.openxmlformats.org/officeDocument/2006/relationships" xmlns:m="http://schemas.openxmlformats.org/officeDocument/2006/math" xmlns:v="urn:schemas-microsoft-com:vml" xmlns:wp14="http://schemas.microsoft.com/office/word/2010/wordprocessingDrawing" xmlns:wp="http://schemas.openxmlformats.org/drawingml/2006/wordprocessingDrawing" xmlns:w10="urn:schemas-microsoft-com:office:word" xmlns:w="http://schemas.openxmlformats.org/wordprocessingml/2006/main" xmlns:w14="http://schemas.microsoft.com/office/word/2010/wordml" xmlns:w15="http://schemas.microsoft.com/office/word/2012/wordml" xmlns:w16se="http://schemas.microsoft.com/office/word/2015/wordml/symex" xmlns:wpg="http://schemas.microsoft.com/office/word/2010/wordprocessingGroup" xmlns:wpi="http://schemas.microsoft.com/office/word/2010/wordprocessingInk" xmlns:wne="http://schemas.microsoft.com/office/word/2006/wordml" xmlns:wps="http://schemas.microsoft.com/office/word/2010/wordprocessingShape" mc:Ignorable="w14 w15 w16se wp14">
+  <w:abstractNum w:abstractNumId="0" w15:restartNumberingAfterBreak="0">
+    <w:nsid w:val="674E55CA"/>
+    <w:multiLevelType w:val="hybridMultilevel"/>
+    <w:tmpl w:val="70AAA4CC"/>
+    <w:lvl w:ilvl="0" w:tplc="0409000F">
+      <w:start w:val="1"/>
+      <w:numFmt w:val="decimal"/>
+      <w:lvlText w:val="%1."/>
+      <w:lvlJc w:val="left"/>
+      <w:pPr>
+        <w:ind w:left="720" w:hanging="360"/>
+      </w:pPr>
+      <w:rPr>
+        <w:rFonts w:hint="default"/>
+      </w:rPr>
+    </w:lvl>
+    <w:lvl w:ilvl="1" w:tplc="04090019" w:tentative="1">
+      <w:start w:val="1"/>
+      <w:numFmt w:val="lowerLetter"/>
+      <w:lvlText w:val="%2."/>
+      <w:lvlJc w:val="left"/>
+      <w:pPr>
+        <w:ind w:left="1440" w:hanging="360"/>
+      </w:pPr>
+    </w:lvl>
+    <w:lvl w:ilvl="2" w:tplc="0409001B" w:tentative="1">
+      <w:start w:val="1"/>
+      <w:numFmt w:val="lowerRoman"/>
+      <w:lvlText w:val="%3."/>
+      <w:lvlJc w:val="right"/>
+      <w:pPr>
+        <w:ind w:left="2160" w:hanging="180"/>
+      </w:pPr>
+    </w:lvl>
+    <w:lvl w:ilvl="3" w:tplc="0409000F" w:tentative="1">
+      <w:start w:val="1"/>
+      <w:numFmt w:val="decimal"/>
+      <w:lvlText w:val="%4."/>
+      <w:lvlJc w:val="left"/>
+      <w:pPr>
+        <w:ind w:left="2880" w:hanging="360"/>
+      </w:pPr>
+    </w:lvl>
+    <w:lvl w:ilvl="4" w:tplc="04090019" w:tentative="1">
+      <w:start w:val="1"/>
+      <w:numFmt w:val="lowerLetter"/>
+      <w:lvlText w:val="%5."/>
+      <w:lvlJc w:val="left"/>
+      <w:pPr>
+        <w:ind w:left="3600" w:hanging="360"/>
+      </w:pPr>
+    </w:lvl>
+    <w:lvl w:ilvl="5" w:tplc="0409001B" w:tentative="1">
+      <w:start w:val="1"/>
+      <w:numFmt w:val="lowerRoman"/>
+      <w:lvlText w:val="%6."/>
+      <w:lvlJc w:val="right"/>
+      <w:pPr>
+        <w:ind w:left="4320" w:hanging="180"/>
+      </w:pPr>
+    </w:lvl>
+    <w:lvl w:ilvl="6" w:tplc="0409000F" w:tentative="1">
+      <w:start w:val="1"/>
+      <w:numFmt w:val="decimal"/>
+      <w:lvlText w:val="%7."/>
+      <w:lvlJc w:val="left"/>
+      <w:pPr>
+        <w:ind w:left="5040" w:hanging="360"/>
+      </w:pPr>
+    </w:lvl>
+    <w:lvl w:ilvl="7" w:tplc="04090019" w:tentative="1">
+      <w:start w:val="1"/>
+      <w:numFmt w:val="lowerLetter"/>
+      <w:lvlText w:val="%8."/>
+      <w:lvlJc w:val="left"/>
+      <w:pPr>
+        <w:ind w:left="5760" w:hanging="360"/>
+      </w:pPr>
+    </w:lvl>
+    <w:lvl w:ilvl="8" w:tplc="0409001B" w:tentative="1">
+      <w:start w:val="1"/>
+      <w:numFmt w:val="lowerRoman"/>
+      <w:lvlText w:val="%9."/>
+      <w:lvlJc w:val="right"/>
+      <w:pPr>
+        <w:ind w:left="6480" w:hanging="180"/>
+      </w:pPr>
+    </w:lvl>
+  </w:abstractNum>
+  <w:num w:numId="1">
+    <w:abstractNumId w:val="0"/>
+  </w:num>
+</w:numbering>
 </file>
 
 <file path=word/styles.xml><?xml version="1.0" encoding="utf-8"?>
@@ -496,10 +941,31 @@
       <w:szCs w:val="32"/>
     </w:rPr>
   </w:style>
+  <w:style w:type="paragraph" w:styleId="Heading2">
+    <w:name w:val="heading 2"/>
+    <w:basedOn w:val="Normal"/>
+    <w:next w:val="Normal"/>
+    <w:link w:val="Heading2Char"/>
+    <w:uiPriority w:val="9"/>
+    <w:unhideWhenUsed/>
+    <w:qFormat/>
+    <w:rsid w:val="007529F9"/>
+    <w:pPr>
+      <w:keepNext/>
+      <w:keepLines/>
+      <w:spacing w:before="40" w:after="0"/>
+      <w:outlineLvl w:val="1"/>
+    </w:pPr>
+    <w:rPr>
+      <w:rFonts w:asciiTheme="majorHAnsi" w:eastAsiaTheme="majorEastAsia" w:hAnsiTheme="majorHAnsi" w:cstheme="majorBidi"/>
+      <w:color w:val="2E74B5" w:themeColor="accent1" w:themeShade="BF"/>
+      <w:sz w:val="26"/>
+      <w:szCs w:val="26"/>
+    </w:rPr>
+  </w:style>
   <w:style w:type="character" w:default="1" w:styleId="DefaultParagraphFont">
     <w:name w:val="Default Paragraph Font"/>
     <w:uiPriority w:val="1"/>
-    <w:semiHidden/>
     <w:unhideWhenUsed/>
   </w:style>
   <w:style w:type="table" w:default="1" w:styleId="TableNormal">
@@ -580,6 +1046,30 @@
       <w:sz w:val="32"/>
       <w:szCs w:val="32"/>
     </w:rPr>
+  </w:style>
+  <w:style w:type="character" w:customStyle="1" w:styleId="Heading2Char">
+    <w:name w:val="Heading 2 Char"/>
+    <w:basedOn w:val="DefaultParagraphFont"/>
+    <w:link w:val="Heading2"/>
+    <w:uiPriority w:val="9"/>
+    <w:rsid w:val="007529F9"/>
+    <w:rPr>
+      <w:rFonts w:asciiTheme="majorHAnsi" w:eastAsiaTheme="majorEastAsia" w:hAnsiTheme="majorHAnsi" w:cstheme="majorBidi"/>
+      <w:color w:val="2E74B5" w:themeColor="accent1" w:themeShade="BF"/>
+      <w:sz w:val="26"/>
+      <w:szCs w:val="26"/>
+    </w:rPr>
+  </w:style>
+  <w:style w:type="paragraph" w:styleId="ListParagraph">
+    <w:name w:val="List Paragraph"/>
+    <w:basedOn w:val="Normal"/>
+    <w:uiPriority w:val="34"/>
+    <w:qFormat/>
+    <w:rsid w:val="007529F9"/>
+    <w:pPr>
+      <w:ind w:left="720"/>
+      <w:contextualSpacing/>
+    </w:pPr>
   </w:style>
 </w:styles>
 </file>

</xml_diff>